<commit_message>
Minor tweaks to manual
</commit_message>
<xml_diff>
--- a/xdart_manual.docx
+++ b/xdart_manual.docx
@@ -109,7 +109,7 @@
                 <w:noProof/>
                 <w:webHidden/>
               </w:rPr>
-              <w:t>2</w:t>
+              <w:t>3</w:t>
             </w:r>
             <w:r>
               <w:rPr>
@@ -177,7 +177,7 @@
                 <w:noProof/>
                 <w:webHidden/>
               </w:rPr>
-              <w:t>2</w:t>
+              <w:t>3</w:t>
             </w:r>
             <w:r>
               <w:rPr>
@@ -245,7 +245,7 @@
                 <w:noProof/>
                 <w:webHidden/>
               </w:rPr>
-              <w:t>3</w:t>
+              <w:t>4</w:t>
             </w:r>
             <w:r>
               <w:rPr>
@@ -313,7 +313,7 @@
                 <w:noProof/>
                 <w:webHidden/>
               </w:rPr>
-              <w:t>4</w:t>
+              <w:t>5</w:t>
             </w:r>
             <w:r>
               <w:rPr>
@@ -381,7 +381,7 @@
                 <w:noProof/>
                 <w:webHidden/>
               </w:rPr>
-              <w:t>5</w:t>
+              <w:t>6</w:t>
             </w:r>
             <w:r>
               <w:rPr>
@@ -449,7 +449,7 @@
                 <w:noProof/>
                 <w:webHidden/>
               </w:rPr>
-              <w:t>6</w:t>
+              <w:t>7</w:t>
             </w:r>
             <w:r>
               <w:rPr>
@@ -517,7 +517,7 @@
                 <w:noProof/>
                 <w:webHidden/>
               </w:rPr>
-              <w:t>7</w:t>
+              <w:t>8</w:t>
             </w:r>
             <w:r>
               <w:rPr>
@@ -585,7 +585,7 @@
                 <w:noProof/>
                 <w:webHidden/>
               </w:rPr>
-              <w:t>9</w:t>
+              <w:t>10</w:t>
             </w:r>
             <w:r>
               <w:rPr>
@@ -653,7 +653,7 @@
                 <w:noProof/>
                 <w:webHidden/>
               </w:rPr>
-              <w:t>9</w:t>
+              <w:t>10</w:t>
             </w:r>
             <w:r>
               <w:rPr>
@@ -3418,7 +3418,7 @@
 </file>
 
 <file path=customXml/itemProps1.xml><?xml version="1.0" encoding="utf-8"?>
-<ds:datastoreItem xmlns:ds="http://schemas.openxmlformats.org/officeDocument/2006/customXml" ds:itemID="{C673C93C-BE8E-4615-AE7F-C5A6338A57C0}">
+<ds:datastoreItem xmlns:ds="http://schemas.openxmlformats.org/officeDocument/2006/customXml" ds:itemID="{96576301-329A-41BA-8FE4-30CF6893931B}">
   <ds:schemaRefs>
     <ds:schemaRef ds:uri="http://schemas.openxmlformats.org/officeDocument/2006/bibliography"/>
   </ds:schemaRefs>

</xml_diff>

<commit_message>
Added installation section to manual
</commit_message>
<xml_diff>
--- a/xdart_manual.docx
+++ b/xdart_manual.docx
@@ -99,20 +99,16 @@
                 <w:noProof/>
                 <w:webHidden/>
               </w:rPr>
-            </w:r>
-            <w:r>
-              <w:rPr>
-                <w:noProof/>
-                <w:webHidden/>
-              </w:rPr>
               <w:fldChar w:fldCharType="separate"/>
             </w:r>
             <w:r>
               <w:rPr>
-                <w:noProof/>
-                <w:webHidden/>
-              </w:rPr>
-              <w:t>3</w:t>
+                <w:b/>
+                <w:bCs/>
+                <w:noProof/>
+                <w:webHidden/>
+              </w:rPr>
+              <w:t>Error! Bookmark not defined.</w:t>
             </w:r>
             <w:r>
               <w:rPr>
@@ -250,7 +246,7 @@
                 <w:noProof/>
                 <w:webHidden/>
               </w:rPr>
-              <w:t>4</w:t>
+              <w:t>5</w:t>
             </w:r>
             <w:r>
               <w:rPr>
@@ -319,7 +315,7 @@
                 <w:noProof/>
                 <w:webHidden/>
               </w:rPr>
-              <w:t>6</w:t>
+              <w:t>7</w:t>
             </w:r>
             <w:r>
               <w:rPr>
@@ -388,7 +384,7 @@
                 <w:noProof/>
                 <w:webHidden/>
               </w:rPr>
-              <w:t>7</w:t>
+              <w:t>8</w:t>
             </w:r>
             <w:r>
               <w:rPr>
@@ -457,7 +453,7 @@
                 <w:noProof/>
                 <w:webHidden/>
               </w:rPr>
-              <w:t>8</w:t>
+              <w:t>9</w:t>
             </w:r>
             <w:r>
               <w:rPr>
@@ -526,7 +522,7 @@
                 <w:noProof/>
                 <w:webHidden/>
               </w:rPr>
-              <w:t>9</w:t>
+              <w:t>10</w:t>
             </w:r>
             <w:r>
               <w:rPr>
@@ -595,7 +591,7 @@
                 <w:noProof/>
                 <w:webHidden/>
               </w:rPr>
-              <w:t>12</w:t>
+              <w:t>4</w:t>
             </w:r>
             <w:r>
               <w:rPr>
@@ -765,30 +761,91 @@
       <w:pPr>
         <w:pStyle w:val="Heading1"/>
       </w:pPr>
-      <w:bookmarkStart w:id="0" w:name="_Toc46237328"/>
+      <w:bookmarkStart w:id="0" w:name="_Toc46237329"/>
       <w:r>
         <w:lastRenderedPageBreak/>
-        <w:t>Scanning Area Detector (</w:t>
+        <w:t>Getting Started:</w:t>
+      </w:r>
+      <w:bookmarkEnd w:id="0"/>
+    </w:p>
+    <w:p>
+      <w:pPr>
+        <w:pStyle w:val="Heading2"/>
+      </w:pPr>
+      <w:r>
+        <w:t>Installation</w:t>
+      </w:r>
+    </w:p>
+    <w:p>
+      <w:r>
+        <w:t xml:space="preserve">In order to install </w:t>
       </w:r>
       <w:proofErr w:type="spellStart"/>
       <w:r>
-        <w:t>ttheta_scan</w:t>
+        <w:t>Xdart</w:t>
       </w:r>
       <w:proofErr w:type="spellEnd"/>
       <w:r>
-        <w:t>)</w:t>
-      </w:r>
-      <w:bookmarkEnd w:id="0"/>
+        <w:t xml:space="preserve">, it is recommended to use Anaconda or </w:t>
+      </w:r>
+      <w:proofErr w:type="spellStart"/>
+      <w:r>
+        <w:t>Miniconda</w:t>
+      </w:r>
+      <w:proofErr w:type="spellEnd"/>
+      <w:r>
+        <w:t>. Navigate to the main folder in an Anaconda prompt and then use “</w:t>
+      </w:r>
+      <w:proofErr w:type="spellStart"/>
+      <w:r>
+        <w:t>conda</w:t>
+      </w:r>
+      <w:proofErr w:type="spellEnd"/>
+      <w:r>
+        <w:t xml:space="preserve"> create –f </w:t>
+      </w:r>
+      <w:proofErr w:type="spellStart"/>
+      <w:r>
+        <w:t>xdart_env.yml</w:t>
+      </w:r>
+      <w:proofErr w:type="spellEnd"/>
+      <w:r>
+        <w:t>”. Activate this new environment with “</w:t>
+      </w:r>
+      <w:proofErr w:type="spellStart"/>
+      <w:r>
+        <w:t>conda</w:t>
+      </w:r>
+      <w:proofErr w:type="spellEnd"/>
+      <w:r>
+        <w:t xml:space="preserve"> activate </w:t>
+      </w:r>
+      <w:proofErr w:type="spellStart"/>
+      <w:r>
+        <w:t>xdart_env</w:t>
+      </w:r>
+      <w:proofErr w:type="spellEnd"/>
+      <w:r>
+        <w:t>”, then you will be able to launch the program by running the xdart_main.py script (“python xdart_main</w:t>
+      </w:r>
+      <w:r>
+        <w:t>.py”).</w:t>
+      </w:r>
+      <w:bookmarkStart w:id="1" w:name="_GoBack"/>
+      <w:bookmarkEnd w:id="1"/>
     </w:p>
     <w:p>
       <w:pPr>
         <w:pStyle w:val="Heading2"/>
       </w:pPr>
-      <w:bookmarkStart w:id="1" w:name="_Toc46237329"/>
-      <w:r>
-        <w:t>Getting Started:</w:t>
-      </w:r>
-      <w:bookmarkEnd w:id="1"/>
+      <w:r>
+        <w:t xml:space="preserve">Launching </w:t>
+      </w:r>
+      <w:proofErr w:type="spellStart"/>
+      <w:r>
+        <w:t>Xdart</w:t>
+      </w:r>
+      <w:proofErr w:type="spellEnd"/>
     </w:p>
     <w:p>
       <w:r>
@@ -842,6 +899,143 @@
     </w:p>
     <w:p>
       <w:r>
+        <w:t xml:space="preserve">Under the Experiments menu are all the different tabs for data collection and analysis. Each of these is explained in its own section. </w:t>
+      </w:r>
+    </w:p>
+    <w:p>
+      <w:pPr>
+        <w:pStyle w:val="Heading2"/>
+      </w:pPr>
+      <w:r>
+        <w:t>Common Widgets</w:t>
+      </w:r>
+    </w:p>
+    <w:p>
+      <w:r>
+        <w:t>Some widgets are common to multiple interfaces, these are explained here.</w:t>
+      </w:r>
+    </w:p>
+    <w:p>
+      <w:pPr>
+        <w:pStyle w:val="Heading3"/>
+      </w:pPr>
+      <w:bookmarkStart w:id="2" w:name="_Toc46237335"/>
+      <w:r>
+        <w:lastRenderedPageBreak/>
+        <w:t>Mask Widget</w:t>
+      </w:r>
+      <w:bookmarkEnd w:id="2"/>
+    </w:p>
+    <w:p>
+      <w:r>
+        <w:rPr>
+          <w:noProof/>
+        </w:rPr>
+        <w:drawing>
+          <wp:inline distT="0" distB="0" distL="0" distR="0" wp14:anchorId="42C047BC" wp14:editId="658CC43F">
+            <wp:extent cx="5943600" cy="3020695"/>
+            <wp:effectExtent l="0" t="0" r="0" b="8255"/>
+            <wp:docPr id="24" name="Picture 3"/>
+            <wp:cNvGraphicFramePr>
+              <a:graphicFrameLocks xmlns:a="http://schemas.openxmlformats.org/drawingml/2006/main" noChangeAspect="1"/>
+            </wp:cNvGraphicFramePr>
+            <a:graphic xmlns:a="http://schemas.openxmlformats.org/drawingml/2006/main">
+              <a:graphicData uri="http://schemas.openxmlformats.org/drawingml/2006/picture">
+                <pic:pic xmlns:pic="http://schemas.openxmlformats.org/drawingml/2006/picture">
+                  <pic:nvPicPr>
+                    <pic:cNvPr id="4" name="Picture 3"/>
+                    <pic:cNvPicPr>
+                      <a:picLocks noChangeAspect="1"/>
+                    </pic:cNvPicPr>
+                  </pic:nvPicPr>
+                  <pic:blipFill>
+                    <a:blip r:embed="rId7"/>
+                    <a:stretch>
+                      <a:fillRect/>
+                    </a:stretch>
+                  </pic:blipFill>
+                  <pic:spPr>
+                    <a:xfrm>
+                      <a:off x="0" y="0"/>
+                      <a:ext cx="5943600" cy="3020695"/>
+                    </a:xfrm>
+                    <a:prstGeom prst="rect">
+                      <a:avLst/>
+                    </a:prstGeom>
+                  </pic:spPr>
+                </pic:pic>
+              </a:graphicData>
+            </a:graphic>
+          </wp:inline>
+        </w:drawing>
+      </w:r>
+    </w:p>
+    <w:p>
+      <w:r>
+        <w:t>The mask widget is a pop up window for setting a user defined mask</w:t>
+      </w:r>
+      <w:r>
+        <w:t xml:space="preserve"> to be used by an azimuthal integrator</w:t>
+      </w:r>
+      <w:r>
+        <w:t>. The left panel will show data to be masked for that image, with</w:t>
+      </w:r>
+      <w:r>
+        <w:t xml:space="preserve"> tools for setting a color map and scale</w:t>
+      </w:r>
+      <w:r>
+        <w:t xml:space="preserve">. </w:t>
+      </w:r>
+      <w:r>
+        <w:t xml:space="preserve">The mask is always shown as the highest possible value in the color scale. </w:t>
+      </w:r>
+      <w:r>
+        <w:t>The top right section has a drop down of available images that can be set</w:t>
+      </w:r>
+      <w:r>
+        <w:t>, depending on the data that was loaded</w:t>
+      </w:r>
+      <w:r>
+        <w:t>. Next to this is a “Clear” button which will completely erase the mask. Beneath these is a set of buttons to add mask shapes, either in addition or subtraction mode. These either add to or subtract from the mask, in the order they were created. Next is a set of sliders to set upper and lower bounds in both x and y. Finally, there is a button to set the mask for the current image or the global mask which will be applied to all images. Until these set buttons are used, the mask is not saved. Once saved, any specified ROI or limit information is lost and only the resulting mask is saved. These masks can be edited, either by adding more regions to the mask or subtracting out regions using ROIs. The resulting edited mask can then be saved the same way as a mask starting from scratch.</w:t>
+      </w:r>
+    </w:p>
+    <w:p>
+      <w:pPr>
+        <w:rPr>
+          <w:rFonts w:asciiTheme="majorHAnsi" w:eastAsiaTheme="majorEastAsia" w:hAnsiTheme="majorHAnsi" w:cstheme="majorBidi"/>
+          <w:color w:val="2E74B5" w:themeColor="accent1" w:themeShade="BF"/>
+          <w:sz w:val="32"/>
+          <w:szCs w:val="32"/>
+        </w:rPr>
+      </w:pPr>
+      <w:r>
+        <w:br w:type="page"/>
+      </w:r>
+    </w:p>
+    <w:p>
+      <w:pPr>
+        <w:pStyle w:val="Heading1"/>
+      </w:pPr>
+      <w:r>
+        <w:lastRenderedPageBreak/>
+        <w:t>Scanning Area Detector (</w:t>
+      </w:r>
+      <w:proofErr w:type="spellStart"/>
+      <w:r>
+        <w:t>ttheta</w:t>
+      </w:r>
+      <w:proofErr w:type="spellEnd"/>
+      <w:proofErr w:type="gramStart"/>
+      <w:r>
+        <w:t>)scan</w:t>
+      </w:r>
+      <w:proofErr w:type="gramEnd"/>
+      <w:r>
+        <w:t>)</w:t>
+      </w:r>
+    </w:p>
+    <w:p>
+      <w:r>
         <w:t>Under “Experiments” in the top toolbar, select “</w:t>
       </w:r>
       <w:proofErr w:type="spellStart"/>
@@ -876,7 +1070,7 @@
                     </pic:cNvPicPr>
                   </pic:nvPicPr>
                   <pic:blipFill>
-                    <a:blip r:embed="rId7" cstate="print">
+                    <a:blip r:embed="rId8" cstate="print">
                       <a:extLst>
                         <a:ext uri="{28A0092B-C50C-407E-A947-70E740481C1C}">
                           <a14:useLocalDpi xmlns:a14="http://schemas.microsoft.com/office/drawing/2010/main" val="0"/>
@@ -936,14 +1130,13 @@
     </w:p>
     <w:p>
       <w:pPr>
-        <w:pStyle w:val="Heading3"/>
-      </w:pPr>
-      <w:bookmarkStart w:id="2" w:name="_Toc46237330"/>
-      <w:r>
-        <w:lastRenderedPageBreak/>
+        <w:pStyle w:val="Heading2"/>
+      </w:pPr>
+      <w:bookmarkStart w:id="3" w:name="_Toc46237330"/>
+      <w:r>
         <w:t>File Browser</w:t>
       </w:r>
-      <w:bookmarkEnd w:id="2"/>
+      <w:bookmarkEnd w:id="3"/>
     </w:p>
     <w:p>
       <w:pPr>
@@ -971,7 +1164,7 @@
                     </pic:cNvPicPr>
                   </pic:nvPicPr>
                   <pic:blipFill>
-                    <a:blip r:embed="rId8"/>
+                    <a:blip r:embed="rId9"/>
                     <a:stretch>
                       <a:fillRect/>
                     </a:stretch>
@@ -994,6 +1187,7 @@
     </w:p>
     <w:p>
       <w:r>
+        <w:lastRenderedPageBreak/>
         <w:t xml:space="preserve">The file browser panel has two panels, one for listing </w:t>
       </w:r>
       <w:r>
@@ -1058,7 +1252,7 @@
                     </pic:cNvPicPr>
                   </pic:nvPicPr>
                   <pic:blipFill>
-                    <a:blip r:embed="rId9"/>
+                    <a:blip r:embed="rId10"/>
                     <a:stretch>
                       <a:fillRect/>
                     </a:stretch>
@@ -1160,7 +1354,6 @@
         </w:numPr>
       </w:pPr>
       <w:r>
-        <w:lastRenderedPageBreak/>
         <w:t xml:space="preserve">Current 1D array: Saves the currently displayed 1D array, either as CSV or XYE. </w:t>
       </w:r>
       <w:r>
@@ -1214,7 +1407,7 @@
                     </pic:cNvPicPr>
                   </pic:nvPicPr>
                   <pic:blipFill>
-                    <a:blip r:embed="rId10"/>
+                    <a:blip r:embed="rId11"/>
                     <a:stretch>
                       <a:fillRect/>
                     </a:stretch>
@@ -1283,6 +1476,7 @@
         <w:rPr>
           <w:noProof/>
         </w:rPr>
+        <w:lastRenderedPageBreak/>
         <w:drawing>
           <wp:inline distT="0" distB="0" distL="0" distR="0" wp14:anchorId="4FDAAE7F" wp14:editId="5519E30D">
             <wp:extent cx="2108551" cy="3086100"/>
@@ -1299,7 +1493,7 @@
                     <pic:cNvPicPr/>
                   </pic:nvPicPr>
                   <pic:blipFill>
-                    <a:blip r:embed="rId11"/>
+                    <a:blip r:embed="rId12"/>
                     <a:stretch>
                       <a:fillRect/>
                     </a:stretch>
@@ -1322,14 +1516,13 @@
     </w:p>
     <w:p>
       <w:pPr>
-        <w:pStyle w:val="Heading3"/>
-      </w:pPr>
-      <w:bookmarkStart w:id="3" w:name="_Toc46237331"/>
-      <w:r>
-        <w:lastRenderedPageBreak/>
+        <w:pStyle w:val="Heading2"/>
+      </w:pPr>
+      <w:bookmarkStart w:id="4" w:name="_Toc46237331"/>
+      <w:r>
         <w:t>Metadata Panel</w:t>
       </w:r>
-      <w:bookmarkEnd w:id="3"/>
+      <w:bookmarkEnd w:id="4"/>
     </w:p>
     <w:p>
       <w:pPr>
@@ -1355,7 +1548,7 @@
                     <pic:cNvPicPr/>
                   </pic:nvPicPr>
                   <pic:blipFill>
-                    <a:blip r:embed="rId12"/>
+                    <a:blip r:embed="rId13"/>
                     <a:stretch>
                       <a:fillRect/>
                     </a:stretch>
@@ -1389,14 +1582,14 @@
     </w:p>
     <w:p>
       <w:pPr>
-        <w:pStyle w:val="Heading3"/>
-      </w:pPr>
-      <w:bookmarkStart w:id="4" w:name="_Toc46237332"/>
+        <w:pStyle w:val="Heading2"/>
+      </w:pPr>
+      <w:bookmarkStart w:id="5" w:name="_Toc46237332"/>
       <w:r>
         <w:lastRenderedPageBreak/>
         <w:t>Data Viewer Panel</w:t>
       </w:r>
-      <w:bookmarkEnd w:id="4"/>
+      <w:bookmarkEnd w:id="5"/>
     </w:p>
     <w:p>
       <w:r>
@@ -1421,7 +1614,7 @@
                     </pic:cNvPicPr>
                   </pic:nvPicPr>
                   <pic:blipFill>
-                    <a:blip r:embed="rId13"/>
+                    <a:blip r:embed="rId14"/>
                     <a:stretch>
                       <a:fillRect/>
                     </a:stretch>
@@ -1617,13 +1810,13 @@
     </w:p>
     <w:p>
       <w:pPr>
-        <w:pStyle w:val="Heading3"/>
-      </w:pPr>
-      <w:bookmarkStart w:id="5" w:name="_Toc46237333"/>
+        <w:pStyle w:val="Heading2"/>
+      </w:pPr>
+      <w:bookmarkStart w:id="6" w:name="_Toc46237333"/>
       <w:r>
         <w:t>Integrator Panel</w:t>
       </w:r>
-      <w:bookmarkEnd w:id="5"/>
+      <w:bookmarkEnd w:id="6"/>
     </w:p>
     <w:p>
       <w:pPr>
@@ -1651,7 +1844,7 @@
                     </pic:cNvPicPr>
                   </pic:nvPicPr>
                   <pic:blipFill>
-                    <a:blip r:embed="rId14"/>
+                    <a:blip r:embed="rId15"/>
                     <a:stretch>
                       <a:fillRect/>
                     </a:stretch>
@@ -1707,7 +1900,7 @@
                     </pic:cNvPicPr>
                   </pic:nvPicPr>
                   <pic:blipFill>
-                    <a:blip r:embed="rId15"/>
+                    <a:blip r:embed="rId16"/>
                     <a:stretch>
                       <a:fillRect/>
                     </a:stretch>
@@ -1735,7 +1928,7 @@
       <w:r>
         <w:t xml:space="preserve"> parameters, see integrate1d and integrate2d at </w:t>
       </w:r>
-      <w:hyperlink r:id="rId16" w:anchor="module-pyFAI.azimuthalIntegrator" w:history="1">
+      <w:hyperlink r:id="rId17" w:anchor="module-pyFAI.azimuthalIntegrator" w:history="1">
         <w:r>
           <w:rPr>
             <w:rStyle w:val="Hyperlink"/>
@@ -1764,34 +1957,34 @@
     <w:p/>
     <w:p>
       <w:pPr>
+        <w:pStyle w:val="Heading2"/>
+      </w:pPr>
+      <w:bookmarkStart w:id="7" w:name="_Toc46237334"/>
+      <w:r>
+        <w:t>Wrangler Panel</w:t>
+      </w:r>
+      <w:bookmarkEnd w:id="7"/>
+      <w:r>
+        <w:t xml:space="preserve"> </w:t>
+      </w:r>
+    </w:p>
+    <w:p>
+      <w:r>
+        <w:t xml:space="preserve">XDART is designed to have flexible data intake. This is handled by the “Wrangler” panel. The default is a static SPEC wrangler. Currently SPEC and Live SPEC are the only available Wranglers. </w:t>
+      </w:r>
+      <w:r>
+        <w:t>Wranglers will automatically d</w:t>
+      </w:r>
+      <w:r>
+        <w:t>etermine the name of the hdf5 file that will be used to store image and array data.</w:t>
+      </w:r>
+      <w:r>
+        <w:t xml:space="preserve"> Users can load in other data files while the wrangler is working to check on old data.</w:t>
+      </w:r>
+    </w:p>
+    <w:p>
+      <w:pPr>
         <w:pStyle w:val="Heading3"/>
-      </w:pPr>
-      <w:bookmarkStart w:id="6" w:name="_Toc46237334"/>
-      <w:r>
-        <w:t>Wrangler Panel</w:t>
-      </w:r>
-      <w:bookmarkEnd w:id="6"/>
-      <w:r>
-        <w:t xml:space="preserve"> </w:t>
-      </w:r>
-    </w:p>
-    <w:p>
-      <w:r>
-        <w:t xml:space="preserve">XDART is designed to have flexible data intake. This is handled by the “Wrangler” panel. The default is a static SPEC wrangler. Currently SPEC and Live SPEC are the only available Wranglers. </w:t>
-      </w:r>
-      <w:r>
-        <w:t>Wranglers will automatically d</w:t>
-      </w:r>
-      <w:r>
-        <w:t>etermine the name of the hdf5 file that will be used to store image and array data.</w:t>
-      </w:r>
-      <w:r>
-        <w:t xml:space="preserve"> Users can load in other data files while the wrangler is working to check on old data.</w:t>
-      </w:r>
-    </w:p>
-    <w:p>
-      <w:pPr>
-        <w:pStyle w:val="Heading4"/>
       </w:pPr>
       <w:r>
         <w:lastRenderedPageBreak/>
@@ -1824,7 +2017,7 @@
                     </pic:cNvPicPr>
                   </pic:nvPicPr>
                   <pic:blipFill>
-                    <a:blip r:embed="rId17"/>
+                    <a:blip r:embed="rId18"/>
                     <a:stretch>
                       <a:fillRect/>
                     </a:stretch>
@@ -1946,7 +2139,7 @@
       <w:r>
         <w:t xml:space="preserve">, more info at </w:t>
       </w:r>
-      <w:hyperlink r:id="rId18" w:history="1">
+      <w:hyperlink r:id="rId19" w:history="1">
         <w:r>
           <w:rPr>
             <w:rStyle w:val="Hyperlink"/>
@@ -2058,7 +2251,7 @@
     </w:p>
     <w:p>
       <w:pPr>
-        <w:pStyle w:val="Heading4"/>
+        <w:pStyle w:val="Heading3"/>
       </w:pPr>
       <w:r>
         <w:t>Live SPEC</w:t>
@@ -2090,7 +2283,7 @@
                     </pic:cNvPicPr>
                   </pic:nvPicPr>
                   <pic:blipFill>
-                    <a:blip r:embed="rId19"/>
+                    <a:blip r:embed="rId20"/>
                     <a:stretch>
                       <a:fillRect/>
                     </a:stretch>
@@ -2162,8 +2355,6 @@
       <w:r>
         <w:t>only raw</w:t>
       </w:r>
-      <w:bookmarkStart w:id="7" w:name="_GoBack"/>
-      <w:bookmarkEnd w:id="7"/>
       <w:r>
         <w:t xml:space="preserve"> for most cases.</w:t>
       </w:r>
@@ -2226,86 +2417,20 @@
     </w:p>
     <w:p>
       <w:pPr>
-        <w:pStyle w:val="Heading3"/>
-      </w:pPr>
-      <w:bookmarkStart w:id="8" w:name="_Toc46237335"/>
-      <w:r>
-        <w:lastRenderedPageBreak/>
-        <w:t>Mask Widget</w:t>
-      </w:r>
-      <w:bookmarkEnd w:id="8"/>
-    </w:p>
-    <w:p>
-      <w:r>
-        <w:rPr>
-          <w:noProof/>
-        </w:rPr>
-        <w:drawing>
-          <wp:inline distT="0" distB="0" distL="0" distR="0" wp14:anchorId="3383FD41" wp14:editId="7F034ACB">
-            <wp:extent cx="5943600" cy="3020695"/>
-            <wp:effectExtent l="0" t="0" r="0" b="8255"/>
-            <wp:docPr id="24" name="Picture 3"/>
-            <wp:cNvGraphicFramePr>
-              <a:graphicFrameLocks xmlns:a="http://schemas.openxmlformats.org/drawingml/2006/main" noChangeAspect="1"/>
-            </wp:cNvGraphicFramePr>
-            <a:graphic xmlns:a="http://schemas.openxmlformats.org/drawingml/2006/main">
-              <a:graphicData uri="http://schemas.openxmlformats.org/drawingml/2006/picture">
-                <pic:pic xmlns:pic="http://schemas.openxmlformats.org/drawingml/2006/picture">
-                  <pic:nvPicPr>
-                    <pic:cNvPr id="4" name="Picture 3"/>
-                    <pic:cNvPicPr>
-                      <a:picLocks noChangeAspect="1"/>
-                    </pic:cNvPicPr>
-                  </pic:nvPicPr>
-                  <pic:blipFill>
-                    <a:blip r:embed="rId20"/>
-                    <a:stretch>
-                      <a:fillRect/>
-                    </a:stretch>
-                  </pic:blipFill>
-                  <pic:spPr>
-                    <a:xfrm>
-                      <a:off x="0" y="0"/>
-                      <a:ext cx="5943600" cy="3020695"/>
-                    </a:xfrm>
-                    <a:prstGeom prst="rect">
-                      <a:avLst/>
-                    </a:prstGeom>
-                  </pic:spPr>
-                </pic:pic>
-              </a:graphicData>
-            </a:graphic>
-          </wp:inline>
-        </w:drawing>
-      </w:r>
-    </w:p>
-    <w:p>
-      <w:r>
-        <w:t xml:space="preserve">The mask widget is a pop up window for setting a user defined mask. The left panel will show data to be masked for that image, with the same tools for color maps and scale as the main widget. The top right section has a drop down of available images that can be set. </w:t>
-      </w:r>
-      <w:r>
-        <w:t>Next to this is a “Clear” button which will completely erase the mask. Beneath these is a set of buttons to add mask shapes, either in addition or subtraction mode. These either add to or subtract from the mask, in the order they were created. Next is a set of sliders to set upper and lower bounds in both x and y. Finally, there is a button to set the mask for the current image or the global mask which will be applied to all images. Until these set buttons are used, the mask is not saved.</w:t>
-      </w:r>
-      <w:r>
-        <w:t xml:space="preserve"> Once saved, any specified ROI or limit information is lost and only the resulting mask is saved. These masks can be edited, either by adding more regions to the mask or subtracting out regions using ROIs. The resulting edited mask can then be saved the same way as a mask starting from scratch.</w:t>
-      </w:r>
-    </w:p>
-    <w:p>
-      <w:pPr>
         <w:pStyle w:val="Heading2"/>
       </w:pPr>
-      <w:bookmarkStart w:id="9" w:name="_Toc46237336"/>
+      <w:bookmarkStart w:id="8" w:name="_Toc46237336"/>
       <w:r>
         <w:lastRenderedPageBreak/>
         <w:t>Appendix</w:t>
       </w:r>
-      <w:bookmarkEnd w:id="9"/>
+      <w:bookmarkEnd w:id="8"/>
     </w:p>
     <w:p>
       <w:pPr>
         <w:pStyle w:val="Heading3"/>
       </w:pPr>
-      <w:bookmarkStart w:id="10" w:name="_Toc46237337"/>
+      <w:bookmarkStart w:id="9" w:name="_Toc46237337"/>
       <w:proofErr w:type="spellStart"/>
       <w:proofErr w:type="gramStart"/>
       <w:r>
@@ -2316,7 +2441,7 @@
       <w:r>
         <w:t xml:space="preserve"> Geometry</w:t>
       </w:r>
-      <w:bookmarkEnd w:id="10"/>
+      <w:bookmarkEnd w:id="9"/>
     </w:p>
     <w:p>
       <w:r>
@@ -4006,7 +4131,7 @@
 </file>
 
 <file path=customXml/itemProps1.xml><?xml version="1.0" encoding="utf-8"?>
-<ds:datastoreItem xmlns:ds="http://schemas.openxmlformats.org/officeDocument/2006/customXml" ds:itemID="{691E8259-652A-448A-8A39-606F6DD016CA}">
+<ds:datastoreItem xmlns:ds="http://schemas.openxmlformats.org/officeDocument/2006/customXml" ds:itemID="{3A56203F-4790-4758-ADCF-18AAAB718408}">
   <ds:schemaRefs>
     <ds:schemaRef ds:uri="http://schemas.openxmlformats.org/officeDocument/2006/bibliography"/>
   </ds:schemaRefs>

</xml_diff>